<commit_message>
impliment part of the esn, untested and partially incomplete
</commit_message>
<xml_diff>
--- a/doc/questions.docx
+++ b/doc/questions.docx
@@ -98,9 +98,67 @@
       <w:r>
         <w:t>BDF: Curtiss and Hirschfeld</w:t>
       </w:r>
+    </w:p>
+    <w:p/>
+    <w:p/>
+    <w:p>
+      <w:r>
+        <w:t>Vary time step:</w:t>
+      </w:r>
       <w:bookmarkStart w:id="0" w:name="_GoBack"/>
       <w:bookmarkEnd w:id="0"/>
     </w:p>
+    <w:p>
+      <w:pPr>
+        <w:ind w:firstLine="720"/>
+      </w:pPr>
+      <w:r>
+        <w:t>Use different time steps and measure performance</w:t>
+      </w:r>
+    </w:p>
+    <w:p>
+      <w:r>
+        <w:tab/>
+        <w:t>Pass varying time step size as input data</w:t>
+      </w:r>
+    </w:p>
+    <w:p/>
+    <w:p>
+      <w:r>
+        <w:t>How do I add bias to echo?</w:t>
+      </w:r>
+    </w:p>
+    <w:p>
+      <w:proofErr w:type="gramStart"/>
+      <w:r>
+        <w:t>So</w:t>
+      </w:r>
+      <w:proofErr w:type="gramEnd"/>
+      <w:r>
+        <w:t xml:space="preserve"> </w:t>
+      </w:r>
+      <w:r>
+        <w:t>reservoir</w:t>
+      </w:r>
+      <w:r>
+        <w:t xml:space="preserve"> stays frozen?</w:t>
+      </w:r>
+    </w:p>
+    <w:p>
+      <w:r>
+        <w:t xml:space="preserve">Retraining overwrites previous train because </w:t>
+      </w:r>
+      <w:proofErr w:type="spellStart"/>
+      <w:r>
+        <w:t>Wout</w:t>
+      </w:r>
+      <w:proofErr w:type="spellEnd"/>
+      <w:r>
+        <w:t xml:space="preserve"> is adapted each time</w:t>
+      </w:r>
+    </w:p>
+    <w:p/>
+    <w:p/>
     <w:sectPr>
       <w:pgSz w:w="12240" w:h="15840"/>
       <w:pgMar w:top="1440" w:right="1440" w:bottom="1440" w:left="1440" w:header="720" w:footer="720" w:gutter="0"/>

</xml_diff>

<commit_message>
add animator for double pendulum
</commit_message>
<xml_diff>
--- a/doc/questions.docx
+++ b/doc/questions.docx
@@ -105,8 +105,6 @@
       <w:r>
         <w:t>Vary time step:</w:t>
       </w:r>
-      <w:bookmarkStart w:id="0" w:name="_GoBack"/>
-      <w:bookmarkEnd w:id="0"/>
     </w:p>
     <w:p>
       <w:pPr>
@@ -159,6 +157,39 @@
     </w:p>
     <w:p/>
     <w:p/>
+    <w:p/>
+    <w:p>
+      <w:r>
+        <w:t xml:space="preserve">Can I use SGD to train the output layer weights: collect data from multiple sources and collect the M and T (not </w:t>
+      </w:r>
+      <w:proofErr w:type="spellStart"/>
+      <w:proofErr w:type="gramStart"/>
+      <w:r>
+        <w:t>atanh</w:t>
+      </w:r>
+      <w:proofErr w:type="spellEnd"/>
+      <w:r>
+        <w:t>(T)).</w:t>
+      </w:r>
+      <w:proofErr w:type="gramEnd"/>
+      <w:r>
+        <w:t xml:space="preserve"> </w:t>
+      </w:r>
+    </w:p>
+    <w:p>
+      <w:r>
+        <w:t>Should I add noise to the inputs like Jaeger says?</w:t>
+      </w:r>
+    </w:p>
+    <w:p>
+      <w:r>
+        <w:t>How to score Time series?</w:t>
+      </w:r>
+    </w:p>
+    <w:p>
+      <w:bookmarkStart w:id="0" w:name="_GoBack"/>
+      <w:bookmarkEnd w:id="0"/>
+    </w:p>
     <w:sectPr>
       <w:pgSz w:w="12240" w:h="15840"/>
       <w:pgMar w:top="1440" w:right="1440" w:bottom="1440" w:left="1440" w:header="720" w:footer="720" w:gutter="0"/>

</xml_diff>